<commit_message>
Added 2/12 data and total hours
</commit_message>
<xml_diff>
--- a/documentation/Group14_ActualPersonHoursAcounting.docx
+++ b/documentation/Group14_ActualPersonHoursAcounting.docx
@@ -1567,19 +1567,7 @@
               <w:rPr>
                 <w:rFonts w:ascii="Times New Roman" w:hAnsi="Times New Roman" w:cs="Times New Roman"/>
               </w:rPr>
-              <w:t xml:space="preserve">Meeting w/ </w:t>
-            </w:r>
-            <w:r>
-              <w:rPr>
-                <w:rFonts w:ascii="Times New Roman" w:hAnsi="Times New Roman" w:cs="Times New Roman"/>
-              </w:rPr>
-              <w:t>Alice</w:t>
-            </w:r>
-            <w:r>
-              <w:rPr>
-                <w:rFonts w:ascii="Times New Roman" w:hAnsi="Times New Roman" w:cs="Times New Roman"/>
-              </w:rPr>
-              <w:t xml:space="preserve"> - outlined classes and methods, started documentation.</w:t>
+              <w:t>Meeting w/ Alice - outlined classes and methods, started documentation.</w:t>
             </w:r>
           </w:p>
         </w:tc>
@@ -3380,6 +3368,7 @@
                 <w:b/>
                 <w:bCs/>
               </w:rPr>
+              <w:lastRenderedPageBreak/>
               <w:t>2/8/22</w:t>
             </w:r>
           </w:p>
@@ -4345,148 +4334,283 @@
         <w:tc>
           <w:tcPr>
             <w:tcW w:w="750" w:type="dxa"/>
-            <w:shd w:val="clear" w:color="auto" w:fill="FFFF00"/>
-            <w:vAlign w:val="center"/>
-          </w:tcPr>
-          <w:p>
-            <w:pPr>
-              <w:jc w:val="center"/>
-              <w:rPr>
-                <w:rFonts w:ascii="Times New Roman" w:hAnsi="Times New Roman" w:cs="Times New Roman"/>
-              </w:rPr>
-            </w:pPr>
+            <w:shd w:val="clear" w:color="auto" w:fill="auto"/>
+            <w:vAlign w:val="center"/>
+          </w:tcPr>
+          <w:p>
+            <w:pPr>
+              <w:jc w:val="center"/>
+              <w:rPr>
+                <w:rFonts w:ascii="Times New Roman" w:hAnsi="Times New Roman" w:cs="Times New Roman"/>
+              </w:rPr>
+            </w:pPr>
+            <w:r>
+              <w:rPr>
+                <w:rFonts w:ascii="Times New Roman" w:hAnsi="Times New Roman" w:cs="Times New Roman"/>
+              </w:rPr>
+              <w:t>3:15</w:t>
+            </w:r>
           </w:p>
         </w:tc>
         <w:tc>
           <w:tcPr>
             <w:tcW w:w="1936" w:type="dxa"/>
-            <w:shd w:val="clear" w:color="auto" w:fill="FFFF00"/>
-            <w:vAlign w:val="center"/>
-          </w:tcPr>
-          <w:p>
-            <w:pPr>
-              <w:rPr>
-                <w:rFonts w:ascii="Times New Roman" w:hAnsi="Times New Roman" w:cs="Times New Roman"/>
-              </w:rPr>
-            </w:pPr>
-          </w:p>
-        </w:tc>
-        <w:tc>
-          <w:tcPr>
-            <w:tcW w:w="750" w:type="dxa"/>
-            <w:shd w:val="clear" w:color="auto" w:fill="FFFF00"/>
-            <w:vAlign w:val="center"/>
-          </w:tcPr>
-          <w:p>
-            <w:pPr>
-              <w:jc w:val="center"/>
-              <w:rPr>
-                <w:rFonts w:ascii="Times New Roman" w:hAnsi="Times New Roman" w:cs="Times New Roman"/>
-              </w:rPr>
-            </w:pPr>
+            <w:shd w:val="clear" w:color="auto" w:fill="auto"/>
+            <w:vAlign w:val="center"/>
+          </w:tcPr>
+          <w:p>
+            <w:pPr>
+              <w:rPr>
+                <w:rFonts w:ascii="Times New Roman" w:hAnsi="Times New Roman" w:cs="Times New Roman"/>
+              </w:rPr>
+            </w:pPr>
+            <w:r>
+              <w:rPr>
+                <w:rFonts w:ascii="Times New Roman" w:hAnsi="Times New Roman" w:cs="Times New Roman"/>
+              </w:rPr>
+              <w:t>Bug fixes, testing, added player privacy, edge cases, update comments</w:t>
+            </w:r>
+          </w:p>
+        </w:tc>
+        <w:tc>
+          <w:tcPr>
+            <w:tcW w:w="750" w:type="dxa"/>
+            <w:shd w:val="clear" w:color="auto" w:fill="auto"/>
+            <w:vAlign w:val="center"/>
+          </w:tcPr>
+          <w:p>
+            <w:pPr>
+              <w:jc w:val="center"/>
+              <w:rPr>
+                <w:rFonts w:ascii="Times New Roman" w:hAnsi="Times New Roman" w:cs="Times New Roman"/>
+              </w:rPr>
+            </w:pPr>
+            <w:r>
+              <w:rPr>
+                <w:rFonts w:ascii="Times New Roman" w:hAnsi="Times New Roman" w:cs="Times New Roman"/>
+              </w:rPr>
+              <w:t>2:20</w:t>
+            </w:r>
           </w:p>
         </w:tc>
         <w:tc>
           <w:tcPr>
             <w:tcW w:w="2116" w:type="dxa"/>
-            <w:shd w:val="clear" w:color="auto" w:fill="FFFF00"/>
-            <w:vAlign w:val="center"/>
-          </w:tcPr>
-          <w:p>
-            <w:pPr>
-              <w:rPr>
-                <w:rFonts w:ascii="Times New Roman" w:hAnsi="Times New Roman" w:cs="Times New Roman"/>
-              </w:rPr>
-            </w:pPr>
-          </w:p>
-        </w:tc>
-        <w:tc>
-          <w:tcPr>
-            <w:tcW w:w="750" w:type="dxa"/>
-            <w:shd w:val="clear" w:color="auto" w:fill="FFFF00"/>
-            <w:vAlign w:val="center"/>
-          </w:tcPr>
-          <w:p>
-            <w:pPr>
-              <w:jc w:val="center"/>
-              <w:rPr>
-                <w:rFonts w:ascii="Times New Roman" w:hAnsi="Times New Roman" w:cs="Times New Roman"/>
-                <w:highlight w:val="yellow"/>
-              </w:rPr>
-            </w:pPr>
+            <w:shd w:val="clear" w:color="auto" w:fill="auto"/>
+            <w:vAlign w:val="center"/>
+          </w:tcPr>
+          <w:p>
+            <w:pPr>
+              <w:rPr>
+                <w:rFonts w:ascii="Times New Roman" w:hAnsi="Times New Roman" w:cs="Times New Roman"/>
+              </w:rPr>
+            </w:pPr>
+            <w:r>
+              <w:rPr>
+                <w:rFonts w:ascii="Times New Roman" w:hAnsi="Times New Roman" w:cs="Times New Roman"/>
+              </w:rPr>
+              <w:t xml:space="preserve">Studied Battleship </w:t>
+            </w:r>
+            <w:r>
+              <w:rPr>
+                <w:rFonts w:ascii="Times New Roman" w:hAnsi="Times New Roman" w:cs="Times New Roman"/>
+              </w:rPr>
+              <w:t>Qt</w:t>
+            </w:r>
+            <w:r>
+              <w:rPr>
+                <w:rFonts w:ascii="Times New Roman" w:hAnsi="Times New Roman" w:cs="Times New Roman"/>
+              </w:rPr>
+              <w:t>, created partial documentation</w:t>
+            </w:r>
+            <w:r>
+              <w:rPr>
+                <w:rFonts w:ascii="Times New Roman" w:hAnsi="Times New Roman" w:cs="Times New Roman"/>
+              </w:rPr>
+              <w:t xml:space="preserve"> for Qt</w:t>
+            </w:r>
+            <w:r>
+              <w:rPr>
+                <w:rFonts w:ascii="Times New Roman" w:hAnsi="Times New Roman" w:cs="Times New Roman"/>
+              </w:rPr>
+              <w:t>, updated final documentation (main.cpp)</w:t>
+            </w:r>
+          </w:p>
+          <w:p>
+            <w:pPr>
+              <w:rPr>
+                <w:rFonts w:ascii="Times New Roman" w:hAnsi="Times New Roman" w:cs="Times New Roman"/>
+              </w:rPr>
+            </w:pPr>
+          </w:p>
+          <w:p>
+            <w:pPr>
+              <w:rPr>
+                <w:rFonts w:ascii="Times New Roman" w:hAnsi="Times New Roman" w:cs="Times New Roman"/>
+              </w:rPr>
+            </w:pPr>
+          </w:p>
+        </w:tc>
+        <w:tc>
+          <w:tcPr>
+            <w:tcW w:w="750" w:type="dxa"/>
+            <w:shd w:val="clear" w:color="auto" w:fill="auto"/>
+            <w:vAlign w:val="center"/>
+          </w:tcPr>
+          <w:p>
+            <w:pPr>
+              <w:jc w:val="center"/>
+              <w:rPr>
+                <w:rFonts w:ascii="Times New Roman" w:hAnsi="Times New Roman" w:cs="Times New Roman"/>
+              </w:rPr>
+            </w:pPr>
+            <w:r>
+              <w:rPr>
+                <w:rFonts w:ascii="Times New Roman" w:hAnsi="Times New Roman" w:cs="Times New Roman"/>
+              </w:rPr>
+              <w:t>---</w:t>
+            </w:r>
           </w:p>
         </w:tc>
         <w:tc>
           <w:tcPr>
             <w:tcW w:w="1852" w:type="dxa"/>
-            <w:shd w:val="clear" w:color="auto" w:fill="FFFF00"/>
-            <w:vAlign w:val="center"/>
-          </w:tcPr>
-          <w:p>
-            <w:pPr>
-              <w:rPr>
-                <w:rFonts w:ascii="Times New Roman" w:hAnsi="Times New Roman" w:cs="Times New Roman"/>
-                <w:highlight w:val="yellow"/>
-              </w:rPr>
-            </w:pPr>
-          </w:p>
-        </w:tc>
-        <w:tc>
-          <w:tcPr>
-            <w:tcW w:w="750" w:type="dxa"/>
-            <w:shd w:val="clear" w:color="auto" w:fill="FFFF00"/>
-            <w:vAlign w:val="center"/>
-          </w:tcPr>
-          <w:p>
-            <w:pPr>
-              <w:jc w:val="center"/>
-              <w:rPr>
-                <w:rFonts w:ascii="Times New Roman" w:hAnsi="Times New Roman" w:cs="Times New Roman"/>
-              </w:rPr>
-            </w:pPr>
+            <w:shd w:val="clear" w:color="auto" w:fill="auto"/>
+            <w:vAlign w:val="center"/>
+          </w:tcPr>
+          <w:p>
+            <w:pPr>
+              <w:jc w:val="center"/>
+              <w:rPr>
+                <w:rFonts w:ascii="Times New Roman" w:hAnsi="Times New Roman" w:cs="Times New Roman"/>
+              </w:rPr>
+            </w:pPr>
+            <w:r>
+              <w:rPr>
+                <w:rFonts w:ascii="Times New Roman" w:hAnsi="Times New Roman" w:cs="Times New Roman"/>
+              </w:rPr>
+              <w:t>---</w:t>
+            </w:r>
+          </w:p>
+        </w:tc>
+        <w:tc>
+          <w:tcPr>
+            <w:tcW w:w="750" w:type="dxa"/>
+            <w:shd w:val="clear" w:color="auto" w:fill="auto"/>
+            <w:vAlign w:val="center"/>
+          </w:tcPr>
+          <w:p>
+            <w:pPr>
+              <w:jc w:val="center"/>
+              <w:rPr>
+                <w:rFonts w:ascii="Times New Roman" w:hAnsi="Times New Roman" w:cs="Times New Roman"/>
+              </w:rPr>
+            </w:pPr>
+            <w:r>
+              <w:rPr>
+                <w:rFonts w:ascii="Times New Roman" w:hAnsi="Times New Roman" w:cs="Times New Roman"/>
+              </w:rPr>
+              <w:t>4:00</w:t>
+            </w:r>
           </w:p>
         </w:tc>
         <w:tc>
           <w:tcPr>
             <w:tcW w:w="1820" w:type="dxa"/>
-            <w:shd w:val="clear" w:color="auto" w:fill="FFFF00"/>
-            <w:vAlign w:val="center"/>
-          </w:tcPr>
-          <w:p>
-            <w:pPr>
-              <w:rPr>
-                <w:rFonts w:ascii="Times New Roman" w:hAnsi="Times New Roman" w:cs="Times New Roman"/>
-              </w:rPr>
-            </w:pPr>
-          </w:p>
-        </w:tc>
-        <w:tc>
-          <w:tcPr>
-            <w:tcW w:w="750" w:type="dxa"/>
-            <w:shd w:val="clear" w:color="auto" w:fill="FFFF00"/>
-            <w:vAlign w:val="center"/>
-          </w:tcPr>
-          <w:p>
-            <w:pPr>
-              <w:jc w:val="center"/>
-              <w:rPr>
-                <w:rFonts w:ascii="Times New Roman" w:hAnsi="Times New Roman" w:cs="Times New Roman"/>
-              </w:rPr>
-            </w:pPr>
+            <w:shd w:val="clear" w:color="auto" w:fill="auto"/>
+            <w:vAlign w:val="center"/>
+          </w:tcPr>
+          <w:p>
+            <w:pPr>
+              <w:rPr>
+                <w:rFonts w:ascii="Times New Roman" w:hAnsi="Times New Roman" w:cs="Times New Roman"/>
+              </w:rPr>
+            </w:pPr>
+          </w:p>
+          <w:p>
+            <w:pPr>
+              <w:rPr>
+                <w:rFonts w:ascii="Times New Roman" w:hAnsi="Times New Roman" w:cs="Times New Roman"/>
+              </w:rPr>
+            </w:pPr>
+            <w:r>
+              <w:rPr>
+                <w:rFonts w:ascii="Times New Roman" w:hAnsi="Times New Roman" w:cs="Times New Roman"/>
+              </w:rPr>
+              <w:t xml:space="preserve">Looked over </w:t>
+            </w:r>
+            <w:r>
+              <w:rPr>
+                <w:rFonts w:ascii="Times New Roman" w:hAnsi="Times New Roman" w:cs="Times New Roman"/>
+              </w:rPr>
+              <w:t>Qt</w:t>
+            </w:r>
+            <w:r>
+              <w:rPr>
+                <w:rFonts w:ascii="Times New Roman" w:hAnsi="Times New Roman" w:cs="Times New Roman"/>
+              </w:rPr>
+              <w:t xml:space="preserve"> </w:t>
+            </w:r>
+            <w:r>
+              <w:rPr>
+                <w:rFonts w:ascii="Times New Roman" w:hAnsi="Times New Roman" w:cs="Times New Roman"/>
+              </w:rPr>
+              <w:t>feasibility of integration, bug fixes, cleaned up code, mem errors</w:t>
+            </w:r>
+          </w:p>
+        </w:tc>
+        <w:tc>
+          <w:tcPr>
+            <w:tcW w:w="750" w:type="dxa"/>
+            <w:shd w:val="clear" w:color="auto" w:fill="auto"/>
+            <w:vAlign w:val="center"/>
+          </w:tcPr>
+          <w:p>
+            <w:pPr>
+              <w:rPr>
+                <w:rFonts w:ascii="Times New Roman" w:hAnsi="Times New Roman" w:cs="Times New Roman"/>
+              </w:rPr>
+            </w:pPr>
+          </w:p>
+          <w:p>
+            <w:pPr>
+              <w:rPr>
+                <w:rFonts w:ascii="Times New Roman" w:hAnsi="Times New Roman" w:cs="Times New Roman"/>
+              </w:rPr>
+            </w:pPr>
+            <w:r>
+              <w:rPr>
+                <w:rFonts w:ascii="Times New Roman" w:hAnsi="Times New Roman" w:cs="Times New Roman"/>
+              </w:rPr>
+              <w:t>2:00</w:t>
+            </w:r>
           </w:p>
         </w:tc>
         <w:tc>
           <w:tcPr>
             <w:tcW w:w="1938" w:type="dxa"/>
-            <w:shd w:val="clear" w:color="auto" w:fill="FFFF00"/>
-            <w:vAlign w:val="center"/>
-          </w:tcPr>
-          <w:p>
-            <w:pPr>
-              <w:rPr>
-                <w:rFonts w:ascii="Times New Roman" w:hAnsi="Times New Roman" w:cs="Times New Roman"/>
-              </w:rPr>
-            </w:pPr>
+            <w:shd w:val="clear" w:color="auto" w:fill="auto"/>
+            <w:vAlign w:val="center"/>
+          </w:tcPr>
+          <w:p>
+            <w:pPr>
+              <w:rPr>
+                <w:rFonts w:ascii="Times New Roman" w:hAnsi="Times New Roman" w:cs="Times New Roman"/>
+              </w:rPr>
+            </w:pPr>
+          </w:p>
+          <w:p>
+            <w:pPr>
+              <w:rPr>
+                <w:rFonts w:ascii="Times New Roman" w:hAnsi="Times New Roman" w:cs="Times New Roman"/>
+              </w:rPr>
+            </w:pPr>
+            <w:r>
+              <w:rPr>
+                <w:rFonts w:ascii="Times New Roman" w:hAnsi="Times New Roman" w:cs="Times New Roman"/>
+              </w:rPr>
+              <w:t>Summarized lab 2/3 notes, put in pdf. Hours estimate to PDF, prepared actual hours accounting for PDF.</w:t>
+            </w:r>
           </w:p>
         </w:tc>
       </w:tr>
@@ -4494,6 +4618,7 @@
         <w:tc>
           <w:tcPr>
             <w:tcW w:w="1168" w:type="dxa"/>
+            <w:shd w:val="clear" w:color="auto" w:fill="auto"/>
             <w:vAlign w:val="center"/>
           </w:tcPr>
           <w:p>
@@ -4518,7 +4643,7 @@
         <w:tc>
           <w:tcPr>
             <w:tcW w:w="750" w:type="dxa"/>
-            <w:shd w:val="clear" w:color="auto" w:fill="FFFF00"/>
+            <w:shd w:val="clear" w:color="auto" w:fill="auto"/>
             <w:vAlign w:val="center"/>
           </w:tcPr>
           <w:p>
@@ -4533,21 +4658,21 @@
         <w:tc>
           <w:tcPr>
             <w:tcW w:w="1936" w:type="dxa"/>
-            <w:shd w:val="clear" w:color="auto" w:fill="FFFF00"/>
-            <w:vAlign w:val="center"/>
-          </w:tcPr>
-          <w:p>
-            <w:pPr>
-              <w:rPr>
-                <w:rFonts w:ascii="Times New Roman" w:hAnsi="Times New Roman" w:cs="Times New Roman"/>
-              </w:rPr>
-            </w:pPr>
-          </w:p>
-        </w:tc>
-        <w:tc>
-          <w:tcPr>
-            <w:tcW w:w="750" w:type="dxa"/>
-            <w:shd w:val="clear" w:color="auto" w:fill="FFFF00"/>
+            <w:shd w:val="clear" w:color="auto" w:fill="auto"/>
+            <w:vAlign w:val="center"/>
+          </w:tcPr>
+          <w:p>
+            <w:pPr>
+              <w:rPr>
+                <w:rFonts w:ascii="Times New Roman" w:hAnsi="Times New Roman" w:cs="Times New Roman"/>
+              </w:rPr>
+            </w:pPr>
+          </w:p>
+        </w:tc>
+        <w:tc>
+          <w:tcPr>
+            <w:tcW w:w="750" w:type="dxa"/>
+            <w:shd w:val="clear" w:color="auto" w:fill="auto"/>
             <w:vAlign w:val="center"/>
           </w:tcPr>
           <w:p>
@@ -4562,29 +4687,28 @@
         <w:tc>
           <w:tcPr>
             <w:tcW w:w="2116" w:type="dxa"/>
-            <w:shd w:val="clear" w:color="auto" w:fill="FFFF00"/>
-            <w:vAlign w:val="center"/>
-          </w:tcPr>
-          <w:p>
-            <w:pPr>
-              <w:rPr>
-                <w:rFonts w:ascii="Times New Roman" w:hAnsi="Times New Roman" w:cs="Times New Roman"/>
-              </w:rPr>
-            </w:pPr>
-          </w:p>
-        </w:tc>
-        <w:tc>
-          <w:tcPr>
-            <w:tcW w:w="750" w:type="dxa"/>
-            <w:shd w:val="clear" w:color="auto" w:fill="FFFF00"/>
-            <w:vAlign w:val="center"/>
-          </w:tcPr>
-          <w:p>
-            <w:pPr>
-              <w:jc w:val="center"/>
-              <w:rPr>
-                <w:rFonts w:ascii="Times New Roman" w:hAnsi="Times New Roman" w:cs="Times New Roman"/>
-                <w:highlight w:val="yellow"/>
+            <w:shd w:val="clear" w:color="auto" w:fill="auto"/>
+            <w:vAlign w:val="center"/>
+          </w:tcPr>
+          <w:p>
+            <w:pPr>
+              <w:rPr>
+                <w:rFonts w:ascii="Times New Roman" w:hAnsi="Times New Roman" w:cs="Times New Roman"/>
+              </w:rPr>
+            </w:pPr>
+          </w:p>
+        </w:tc>
+        <w:tc>
+          <w:tcPr>
+            <w:tcW w:w="750" w:type="dxa"/>
+            <w:shd w:val="clear" w:color="auto" w:fill="auto"/>
+            <w:vAlign w:val="center"/>
+          </w:tcPr>
+          <w:p>
+            <w:pPr>
+              <w:jc w:val="center"/>
+              <w:rPr>
+                <w:rFonts w:ascii="Times New Roman" w:hAnsi="Times New Roman" w:cs="Times New Roman"/>
               </w:rPr>
             </w:pPr>
           </w:p>
@@ -4592,22 +4716,21 @@
         <w:tc>
           <w:tcPr>
             <w:tcW w:w="1852" w:type="dxa"/>
-            <w:shd w:val="clear" w:color="auto" w:fill="FFFF00"/>
-            <w:vAlign w:val="center"/>
-          </w:tcPr>
-          <w:p>
-            <w:pPr>
-              <w:rPr>
-                <w:rFonts w:ascii="Times New Roman" w:hAnsi="Times New Roman" w:cs="Times New Roman"/>
-                <w:highlight w:val="yellow"/>
-              </w:rPr>
-            </w:pPr>
-          </w:p>
-        </w:tc>
-        <w:tc>
-          <w:tcPr>
-            <w:tcW w:w="750" w:type="dxa"/>
-            <w:shd w:val="clear" w:color="auto" w:fill="FFFF00"/>
+            <w:shd w:val="clear" w:color="auto" w:fill="auto"/>
+            <w:vAlign w:val="center"/>
+          </w:tcPr>
+          <w:p>
+            <w:pPr>
+              <w:rPr>
+                <w:rFonts w:ascii="Times New Roman" w:hAnsi="Times New Roman" w:cs="Times New Roman"/>
+              </w:rPr>
+            </w:pPr>
+          </w:p>
+        </w:tc>
+        <w:tc>
+          <w:tcPr>
+            <w:tcW w:w="750" w:type="dxa"/>
+            <w:shd w:val="clear" w:color="auto" w:fill="auto"/>
             <w:vAlign w:val="center"/>
           </w:tcPr>
           <w:p>
@@ -4622,21 +4745,21 @@
         <w:tc>
           <w:tcPr>
             <w:tcW w:w="1820" w:type="dxa"/>
-            <w:shd w:val="clear" w:color="auto" w:fill="FFFF00"/>
-            <w:vAlign w:val="center"/>
-          </w:tcPr>
-          <w:p>
-            <w:pPr>
-              <w:rPr>
-                <w:rFonts w:ascii="Times New Roman" w:hAnsi="Times New Roman" w:cs="Times New Roman"/>
-              </w:rPr>
-            </w:pPr>
-          </w:p>
-        </w:tc>
-        <w:tc>
-          <w:tcPr>
-            <w:tcW w:w="750" w:type="dxa"/>
-            <w:shd w:val="clear" w:color="auto" w:fill="FFFF00"/>
+            <w:shd w:val="clear" w:color="auto" w:fill="auto"/>
+            <w:vAlign w:val="center"/>
+          </w:tcPr>
+          <w:p>
+            <w:pPr>
+              <w:rPr>
+                <w:rFonts w:ascii="Times New Roman" w:hAnsi="Times New Roman" w:cs="Times New Roman"/>
+              </w:rPr>
+            </w:pPr>
+          </w:p>
+        </w:tc>
+        <w:tc>
+          <w:tcPr>
+            <w:tcW w:w="750" w:type="dxa"/>
+            <w:shd w:val="clear" w:color="auto" w:fill="auto"/>
             <w:vAlign w:val="center"/>
           </w:tcPr>
           <w:p>
@@ -4651,7 +4774,7 @@
         <w:tc>
           <w:tcPr>
             <w:tcW w:w="1938" w:type="dxa"/>
-            <w:shd w:val="clear" w:color="auto" w:fill="FFFF00"/>
+            <w:shd w:val="clear" w:color="auto" w:fill="auto"/>
             <w:vAlign w:val="center"/>
           </w:tcPr>
           <w:p>
@@ -4839,6 +4962,12 @@
                 <w:rFonts w:ascii="Times New Roman" w:hAnsi="Times New Roman" w:cs="Times New Roman"/>
               </w:rPr>
             </w:pPr>
+            <w:r>
+              <w:rPr>
+                <w:rFonts w:ascii="Arial" w:hAnsi="Arial" w:cs="Arial"/>
+              </w:rPr>
+              <w:t>15:50</w:t>
+            </w:r>
           </w:p>
         </w:tc>
         <w:tc>
@@ -4854,6 +4983,12 @@
                 <w:rFonts w:ascii="Times New Roman" w:hAnsi="Times New Roman" w:cs="Times New Roman"/>
               </w:rPr>
             </w:pPr>
+            <w:r>
+              <w:rPr>
+                <w:rFonts w:ascii="Arial" w:hAnsi="Arial" w:cs="Arial"/>
+              </w:rPr>
+              <w:t>14:30</w:t>
+            </w:r>
           </w:p>
         </w:tc>
         <w:tc>
@@ -4869,6 +5004,12 @@
                 <w:rFonts w:ascii="Times New Roman" w:hAnsi="Times New Roman" w:cs="Times New Roman"/>
               </w:rPr>
             </w:pPr>
+            <w:r>
+              <w:rPr>
+                <w:rFonts w:ascii="Arial" w:hAnsi="Arial" w:cs="Arial"/>
+              </w:rPr>
+              <w:t>16:20</w:t>
+            </w:r>
           </w:p>
         </w:tc>
         <w:tc>
@@ -4884,6 +5025,12 @@
                 <w:rFonts w:ascii="Times New Roman" w:hAnsi="Times New Roman" w:cs="Times New Roman"/>
               </w:rPr>
             </w:pPr>
+            <w:r>
+              <w:rPr>
+                <w:rFonts w:ascii="Arial" w:hAnsi="Arial" w:cs="Arial"/>
+              </w:rPr>
+              <w:t>14:10</w:t>
+            </w:r>
           </w:p>
         </w:tc>
         <w:tc>
@@ -4899,6 +5046,12 @@
                 <w:rFonts w:ascii="Times New Roman" w:hAnsi="Times New Roman" w:cs="Times New Roman"/>
               </w:rPr>
             </w:pPr>
+            <w:r>
+              <w:rPr>
+                <w:rFonts w:ascii="Arial" w:hAnsi="Arial" w:cs="Arial"/>
+              </w:rPr>
+              <w:t>12:05</w:t>
+            </w:r>
           </w:p>
         </w:tc>
       </w:tr>

</xml_diff>